<commit_message>
changes in the default report templates
</commit_message>
<xml_diff>
--- a/template/BP 2004/BP2004_GMS_Halbjahr_Zeugnis_Foe.docx
+++ b/template/BP 2004/BP2004_GMS_Halbjahr_Zeugnis_Foe.docx
@@ -199,7 +199,7 @@
     </w:p>
     <w:tbl>
       <w:tblPr>
-        <w:tblStyle w:val="Tabellenraster"/>
+        <w:tblStyle w:val="a8"/>
         <w:tblW w:w="10206" w:type="dxa"/>
         <w:tblLayout w:type="fixed"/>
         <w:tblLook w:val="04A0" w:firstRow="1" w:lastRow="0" w:firstColumn="1" w:lastColumn="0" w:noHBand="0" w:noVBand="1"/>
@@ -427,7 +427,7 @@
               </w:sdtPr>
               <w:sdtEndPr>
                 <w:rPr>
-                  <w:rStyle w:val="Absatz-Standardschriftart"/>
+                  <w:rStyle w:val="a0"/>
                   <w:rFonts w:asciiTheme="minorHAnsi" w:hAnsiTheme="minorHAnsi" w:cs="Arial"/>
                   <w:b w:val="0"/>
                   <w:sz w:val="24"/>
@@ -438,7 +438,7 @@
               <w:sdtContent>
                 <w:r>
                   <w:rPr>
-                    <w:rStyle w:val="Platzhaltertext"/>
+                    <w:rStyle w:val="aa"/>
                     <w:b/>
                     <w:sz w:val="12"/>
                     <w:lang w:val="de-DE"/>
@@ -951,7 +951,7 @@
           </w:sdtPr>
           <w:sdtEndPr>
             <w:rPr>
-              <w:rStyle w:val="Absatz-Standardschriftart"/>
+              <w:rStyle w:val="a0"/>
               <w:rFonts w:asciiTheme="minorHAnsi" w:hAnsiTheme="minorHAnsi" w:cs="Arial"/>
               <w:sz w:val="14"/>
               <w:szCs w:val="14"/>
@@ -1011,7 +1011,7 @@
           </w:sdtPr>
           <w:sdtEndPr>
             <w:rPr>
-              <w:rStyle w:val="Absatz-Standardschriftart"/>
+              <w:rStyle w:val="a0"/>
               <w:rFonts w:asciiTheme="minorHAnsi" w:hAnsiTheme="minorHAnsi" w:cs="Arial"/>
               <w:sz w:val="14"/>
               <w:szCs w:val="14"/>
@@ -1119,7 +1119,7 @@
           </w:sdtPr>
           <w:sdtEndPr>
             <w:rPr>
-              <w:rStyle w:val="Absatz-Standardschriftart"/>
+              <w:rStyle w:val="a0"/>
               <w:rFonts w:asciiTheme="minorHAnsi" w:hAnsiTheme="minorHAnsi" w:cs="Arial"/>
               <w:sz w:val="14"/>
               <w:szCs w:val="14"/>
@@ -1212,7 +1212,7 @@
           </w:sdtPr>
           <w:sdtEndPr>
             <w:rPr>
-              <w:rStyle w:val="Absatz-Standardschriftart"/>
+              <w:rStyle w:val="a0"/>
               <w:rFonts w:asciiTheme="minorHAnsi" w:hAnsiTheme="minorHAnsi"/>
               <w:lang w:val="de-DE"/>
             </w:rPr>
@@ -1236,12 +1236,14 @@
                     <w:lang w:val="de-DE"/>
                   </w:rPr>
                 </w:pPr>
+                <w:proofErr w:type="spellStart"/>
                 <w:r>
                   <w:rPr>
                     <w:rStyle w:val="Formatvorlage92"/>
                   </w:rPr>
                   <w:t>sgt</w:t>
                 </w:r>
+                <w:proofErr w:type="spellEnd"/>
               </w:p>
             </w:tc>
           </w:sdtContent>
@@ -1315,7 +1317,7 @@
           </w:sdtPr>
           <w:sdtEndPr>
             <w:rPr>
-              <w:rStyle w:val="Absatz-Standardschriftart"/>
+              <w:rStyle w:val="a0"/>
               <w:rFonts w:asciiTheme="minorHAnsi" w:hAnsiTheme="minorHAnsi" w:cs="Arial"/>
               <w:sz w:val="14"/>
               <w:szCs w:val="14"/>
@@ -1407,7 +1409,7 @@
           </w:sdtPr>
           <w:sdtEndPr>
             <w:rPr>
-              <w:rStyle w:val="Absatz-Standardschriftart"/>
+              <w:rStyle w:val="a0"/>
               <w:rFonts w:asciiTheme="minorHAnsi" w:hAnsiTheme="minorHAnsi" w:cs="Arial"/>
               <w:sz w:val="14"/>
               <w:szCs w:val="14"/>
@@ -1515,7 +1517,7 @@
           </w:sdtPr>
           <w:sdtEndPr>
             <w:rPr>
-              <w:rStyle w:val="Absatz-Standardschriftart"/>
+              <w:rStyle w:val="a0"/>
               <w:rFonts w:asciiTheme="minorHAnsi" w:hAnsiTheme="minorHAnsi" w:cs="Arial"/>
               <w:sz w:val="14"/>
               <w:szCs w:val="14"/>
@@ -1607,7 +1609,7 @@
           </w:sdtPr>
           <w:sdtEndPr>
             <w:rPr>
-              <w:rStyle w:val="Absatz-Standardschriftart"/>
+              <w:rStyle w:val="a0"/>
               <w:rFonts w:asciiTheme="minorHAnsi" w:hAnsiTheme="minorHAnsi" w:cs="Arial"/>
               <w:sz w:val="14"/>
               <w:szCs w:val="14"/>
@@ -1718,7 +1720,7 @@
           </w:sdtPr>
           <w:sdtEndPr>
             <w:rPr>
-              <w:rStyle w:val="Absatz-Standardschriftart"/>
+              <w:rStyle w:val="a0"/>
               <w:rFonts w:asciiTheme="minorHAnsi" w:hAnsiTheme="minorHAnsi"/>
               <w:lang w:val="de-DE"/>
             </w:rPr>
@@ -1812,7 +1814,7 @@
           </w:sdtPr>
           <w:sdtEndPr>
             <w:rPr>
-              <w:rStyle w:val="Absatz-Standardschriftart"/>
+              <w:rStyle w:val="a0"/>
               <w:rFonts w:asciiTheme="minorHAnsi" w:hAnsiTheme="minorHAnsi" w:cs="Arial"/>
               <w:sz w:val="14"/>
               <w:szCs w:val="14"/>
@@ -1905,7 +1907,7 @@
           </w:sdtPr>
           <w:sdtEndPr>
             <w:rPr>
-              <w:rStyle w:val="Absatz-Standardschriftart"/>
+              <w:rStyle w:val="a0"/>
               <w:rFonts w:asciiTheme="minorHAnsi" w:hAnsiTheme="minorHAnsi" w:cs="Arial"/>
               <w:sz w:val="14"/>
               <w:szCs w:val="14"/>
@@ -2018,7 +2020,7 @@
           </w:sdtPr>
           <w:sdtEndPr>
             <w:rPr>
-              <w:rStyle w:val="Absatz-Standardschriftart"/>
+              <w:rStyle w:val="a0"/>
               <w:rFonts w:asciiTheme="minorHAnsi" w:hAnsiTheme="minorHAnsi" w:cs="Arial"/>
               <w:lang w:val="de-DE"/>
             </w:rPr>
@@ -2075,7 +2077,7 @@
           </w:sdtPr>
           <w:sdtEndPr>
             <w:rPr>
-              <w:rStyle w:val="Absatz-Standardschriftart"/>
+              <w:rStyle w:val="a0"/>
               <w:rFonts w:asciiTheme="minorHAnsi" w:hAnsiTheme="minorHAnsi" w:cs="Arial"/>
               <w:sz w:val="14"/>
               <w:szCs w:val="14"/>
@@ -2190,7 +2192,7 @@
           </w:sdtPr>
           <w:sdtEndPr>
             <w:rPr>
-              <w:rStyle w:val="Absatz-Standardschriftart"/>
+              <w:rStyle w:val="a0"/>
               <w:rFonts w:asciiTheme="minorHAnsi" w:hAnsiTheme="minorHAnsi" w:cs="Arial"/>
               <w:lang w:val="de-DE"/>
             </w:rPr>
@@ -2247,7 +2249,7 @@
           </w:sdtPr>
           <w:sdtEndPr>
             <w:rPr>
-              <w:rStyle w:val="Absatz-Standardschriftart"/>
+              <w:rStyle w:val="a0"/>
               <w:rFonts w:asciiTheme="minorHAnsi" w:hAnsiTheme="minorHAnsi" w:cs="Arial"/>
               <w:sz w:val="14"/>
               <w:szCs w:val="14"/>
@@ -2345,54 +2347,9 @@
                 <w:rFonts w:ascii="Arial" w:hAnsi="Arial"/>
                 <w:lang w:val="de-DE"/>
               </w:rPr>
-              <w:fldChar w:fldCharType="begin">
-                <w:ffData>
-                  <w:name w:val="Text13"/>
-                  <w:enabled/>
-                  <w:calcOnExit w:val="0"/>
-                  <w:textInput>
-                    <w:default w:val="${ags}"/>
-                    <w:maxLength w:val="500"/>
-                  </w:textInput>
-                </w:ffData>
-              </w:fldChar>
-            </w:r>
-            <w:bookmarkStart w:id="5" w:name="Text13"/>
-            <w:r>
-              <w:rPr>
-                <w:rFonts w:ascii="Arial" w:hAnsi="Arial"/>
-                <w:lang w:val="de-DE"/>
-              </w:rPr>
-              <w:instrText xml:space="preserve"> FORMTEXT </w:instrText>
-            </w:r>
-            <w:r>
-              <w:rPr>
-                <w:rFonts w:ascii="Arial" w:hAnsi="Arial"/>
-                <w:lang w:val="de-DE"/>
-              </w:rPr>
-            </w:r>
-            <w:r>
-              <w:rPr>
-                <w:rFonts w:ascii="Arial" w:hAnsi="Arial"/>
-                <w:lang w:val="de-DE"/>
-              </w:rPr>
-              <w:fldChar w:fldCharType="separate"/>
-            </w:r>
-            <w:r>
-              <w:rPr>
-                <w:rFonts w:ascii="Arial" w:hAnsi="Arial"/>
-                <w:noProof/>
-                <w:lang w:val="de-DE"/>
-              </w:rPr>
               <w:t>${ags}</w:t>
             </w:r>
-            <w:r>
-              <w:rPr>
-                <w:rFonts w:ascii="Arial" w:hAnsi="Arial"/>
-                <w:lang w:val="de-DE"/>
-              </w:rPr>
-              <w:fldChar w:fldCharType="end"/>
-            </w:r>
+            <w:bookmarkStart w:id="5" w:name="_GoBack"/>
             <w:bookmarkEnd w:id="5"/>
           </w:p>
         </w:tc>
@@ -2553,7 +2510,7 @@
               <w:sdtContent>
                 <w:r>
                   <w:rPr>
-                    <w:rStyle w:val="Platzhaltertext"/>
+                    <w:rStyle w:val="aa"/>
                     <w:sz w:val="12"/>
                     <w:szCs w:val="16"/>
                     <w:lang w:val="de-DE"/>
@@ -2751,7 +2708,6 @@
             </w:r>
           </w:p>
         </w:tc>
-        <w:bookmarkStart w:id="8" w:name="_GoBack"/>
         <w:tc>
           <w:tcPr>
             <w:tcW w:w="1810" w:type="dxa"/>
@@ -2787,7 +2743,7 @@
                 </w:ffData>
               </w:fldChar>
             </w:r>
-            <w:bookmarkStart w:id="9" w:name="Text15"/>
+            <w:bookmarkStart w:id="8" w:name="Text15"/>
             <w:r>
               <w:rPr>
                 <w:rFonts w:ascii="Arial" w:hAnsi="Arial" w:cs="Arial"/>
@@ -2823,7 +2779,6 @@
               </w:rPr>
               <w:fldChar w:fldCharType="end"/>
             </w:r>
-            <w:bookmarkEnd w:id="9"/>
             <w:bookmarkEnd w:id="8"/>
           </w:p>
         </w:tc>
@@ -3340,8 +3295,21 @@
           <w:szCs w:val="16"/>
           <w:lang w:val="de-DE"/>
         </w:rPr>
-        <w:t xml:space="preserve"> sgt</w:t>
-      </w:r>
+        <w:t xml:space="preserve"> </w:t>
+      </w:r>
+      <w:proofErr w:type="spellStart"/>
+      <w:r>
+        <w:rPr>
+          <w:rFonts w:ascii="Arial" w:eastAsia="Arial" w:hAnsi="Arial" w:cs="Arial"/>
+          <w:i/>
+          <w:spacing w:val="2"/>
+          <w:sz w:val="16"/>
+          <w:szCs w:val="16"/>
+          <w:lang w:val="de-DE"/>
+        </w:rPr>
+        <w:t>sgt</w:t>
+      </w:r>
+      <w:proofErr w:type="spellEnd"/>
       <w:r>
         <w:rPr>
           <w:rFonts w:ascii="Arial" w:eastAsia="Arial" w:hAnsi="Arial" w:cs="Arial"/>
@@ -3537,6 +3505,7 @@
         </w:rPr>
         <w:t xml:space="preserve"> </w:t>
       </w:r>
+      <w:proofErr w:type="spellStart"/>
       <w:r>
         <w:rPr>
           <w:rFonts w:ascii="Arial" w:eastAsia="Arial" w:hAnsi="Arial" w:cs="Arial"/>
@@ -3548,6 +3517,7 @@
         </w:rPr>
         <w:t>bfr</w:t>
       </w:r>
+      <w:proofErr w:type="spellEnd"/>
       <w:r>
         <w:rPr>
           <w:rFonts w:ascii="Arial" w:eastAsia="Arial" w:hAnsi="Arial" w:cs="Arial"/>
@@ -3634,6 +3604,7 @@
         </w:rPr>
         <w:t xml:space="preserve"> </w:t>
       </w:r>
+      <w:proofErr w:type="spellStart"/>
       <w:r>
         <w:rPr>
           <w:rFonts w:ascii="Arial" w:eastAsia="Arial" w:hAnsi="Arial" w:cs="Arial"/>
@@ -3666,6 +3637,7 @@
         </w:rPr>
         <w:t>r</w:t>
       </w:r>
+      <w:proofErr w:type="spellEnd"/>
       <w:r>
         <w:rPr>
           <w:rFonts w:ascii="Arial" w:eastAsia="Arial" w:hAnsi="Arial" w:cs="Arial"/>
@@ -3767,6 +3739,7 @@
         </w:rPr>
         <w:t xml:space="preserve"> </w:t>
       </w:r>
+      <w:proofErr w:type="spellStart"/>
       <w:r>
         <w:rPr>
           <w:rFonts w:ascii="Arial" w:eastAsia="Arial" w:hAnsi="Arial" w:cs="Arial"/>
@@ -3776,7 +3749,19 @@
           <w:szCs w:val="16"/>
           <w:lang w:val="de-DE"/>
         </w:rPr>
-        <w:t>mgh,</w:t>
+        <w:t>mgh</w:t>
+      </w:r>
+      <w:proofErr w:type="spellEnd"/>
+      <w:r>
+        <w:rPr>
+          <w:rFonts w:ascii="Arial" w:eastAsia="Arial" w:hAnsi="Arial" w:cs="Arial"/>
+          <w:i/>
+          <w:spacing w:val="1"/>
+          <w:sz w:val="16"/>
+          <w:szCs w:val="16"/>
+          <w:lang w:val="de-DE"/>
+        </w:rPr>
+        <w:t>,</w:t>
       </w:r>
       <w:r>
         <w:rPr>
@@ -3844,6 +3829,7 @@
         </w:rPr>
         <w:t xml:space="preserve"> </w:t>
       </w:r>
+      <w:proofErr w:type="spellStart"/>
       <w:r>
         <w:rPr>
           <w:rFonts w:ascii="Arial" w:eastAsia="Arial" w:hAnsi="Arial" w:cs="Arial"/>
@@ -3866,6 +3852,7 @@
         </w:rPr>
         <w:t>g</w:t>
       </w:r>
+      <w:proofErr w:type="spellEnd"/>
     </w:p>
     <w:sectPr>
       <w:pgSz w:w="11906" w:h="16838" w:code="9"/>
@@ -4277,7 +4264,7 @@
     <w:lsdException w:name="Table Web 2" w:semiHidden="1" w:unhideWhenUsed="1"/>
     <w:lsdException w:name="Table Web 3" w:semiHidden="1" w:unhideWhenUsed="1"/>
     <w:lsdException w:name="Balloon Text" w:semiHidden="1" w:unhideWhenUsed="1"/>
-    <w:lsdException w:name="Table Grid" w:semiHidden="1" w:uiPriority="59" w:unhideWhenUsed="1"/>
+    <w:lsdException w:name="Table Grid" w:uiPriority="59"/>
     <w:lsdException w:name="Table Theme" w:semiHidden="1" w:unhideWhenUsed="1"/>
     <w:lsdException w:name="Placeholder Text" w:semiHidden="1"/>
     <w:lsdException w:name="No Spacing" w:uiPriority="1" w:qFormat="1"/>
@@ -4499,7 +4486,7 @@
     <w:lsdException w:name="Hashtag" w:semiHidden="1" w:unhideWhenUsed="1"/>
     <w:lsdException w:name="Unresolved Mention" w:semiHidden="1" w:unhideWhenUsed="1"/>
   </w:latentStyles>
-  <w:style w:type="paragraph" w:default="1" w:styleId="Standard">
+  <w:style w:type="paragraph" w:default="1" w:styleId="a">
     <w:name w:val="Normal"/>
     <w:qFormat/>
     <w:rsid w:val="0014703F"/>
@@ -4513,13 +4500,13 @@
       <w:lang w:val="en-US"/>
     </w:rPr>
   </w:style>
-  <w:style w:type="character" w:default="1" w:styleId="Absatz-Standardschriftart">
+  <w:style w:type="character" w:default="1" w:styleId="a0">
     <w:name w:val="Default Paragraph Font"/>
     <w:uiPriority w:val="1"/>
     <w:semiHidden/>
     <w:unhideWhenUsed/>
   </w:style>
-  <w:style w:type="table" w:default="1" w:styleId="NormaleTabelle">
+  <w:style w:type="table" w:default="1" w:styleId="a1">
     <w:name w:val="Normal Table"/>
     <w:uiPriority w:val="99"/>
     <w:semiHidden/>
@@ -4534,7 +4521,7 @@
       </w:tblCellMar>
     </w:tblPr>
   </w:style>
-  <w:style w:type="numbering" w:default="1" w:styleId="KeineListe">
+  <w:style w:type="numbering" w:default="1" w:styleId="a2">
     <w:name w:val="No List"/>
     <w:uiPriority w:val="99"/>
     <w:semiHidden/>
@@ -4542,7 +4529,7 @@
   </w:style>
   <w:style w:type="paragraph" w:customStyle="1" w:styleId="KMTimesNewRoman8">
     <w:name w:val="KM_TimesNewRoman_8"/>
-    <w:basedOn w:val="Standard"/>
+    <w:basedOn w:val="a"/>
     <w:link w:val="KMTimesNewRoman8Zchn"/>
     <w:qFormat/>
     <w:rsid w:val="00296589"/>
@@ -4562,7 +4549,7 @@
   </w:style>
   <w:style w:type="character" w:customStyle="1" w:styleId="KMTimesNewRoman8Zchn">
     <w:name w:val="KM_TimesNewRoman_8 Zchn"/>
-    <w:basedOn w:val="Absatz-Standardschriftart"/>
+    <w:basedOn w:val="a0"/>
     <w:link w:val="KMTimesNewRoman8"/>
     <w:rsid w:val="00296589"/>
     <w:rPr>
@@ -4572,7 +4559,7 @@
   </w:style>
   <w:style w:type="paragraph" w:customStyle="1" w:styleId="Einrckung0">
     <w:name w:val="Einrückung0"/>
-    <w:basedOn w:val="Standard"/>
+    <w:basedOn w:val="a"/>
     <w:rsid w:val="00F44A67"/>
     <w:pPr>
       <w:widowControl/>
@@ -4592,7 +4579,7 @@
   </w:style>
   <w:style w:type="paragraph" w:customStyle="1" w:styleId="Einrckung1">
     <w:name w:val="Einrückung1"/>
-    <w:basedOn w:val="Standard"/>
+    <w:basedOn w:val="a"/>
     <w:rsid w:val="00F44A67"/>
     <w:pPr>
       <w:widowControl/>
@@ -4613,7 +4600,7 @@
   </w:style>
   <w:style w:type="paragraph" w:customStyle="1" w:styleId="Einrckung2">
     <w:name w:val="Einrückung2"/>
-    <w:basedOn w:val="Standard"/>
+    <w:basedOn w:val="a"/>
     <w:rsid w:val="00F44A67"/>
     <w:pPr>
       <w:widowControl/>
@@ -4634,7 +4621,7 @@
   </w:style>
   <w:style w:type="paragraph" w:customStyle="1" w:styleId="Einrckung3">
     <w:name w:val="Einrückung3"/>
-    <w:basedOn w:val="Standard"/>
+    <w:basedOn w:val="a"/>
     <w:rsid w:val="00F44A67"/>
     <w:pPr>
       <w:widowControl/>
@@ -4655,7 +4642,7 @@
   </w:style>
   <w:style w:type="paragraph" w:customStyle="1" w:styleId="Einrckung4">
     <w:name w:val="Einrückung4"/>
-    <w:basedOn w:val="Standard"/>
+    <w:basedOn w:val="a"/>
     <w:rsid w:val="00F44A67"/>
     <w:pPr>
       <w:widowControl/>
@@ -4674,10 +4661,10 @@
       <w:lang w:val="de-DE" w:eastAsia="de-DE"/>
     </w:rPr>
   </w:style>
-  <w:style w:type="paragraph" w:styleId="Fuzeile">
+  <w:style w:type="paragraph" w:styleId="a3">
     <w:name w:val="footer"/>
-    <w:basedOn w:val="Standard"/>
-    <w:link w:val="FuzeileZchn"/>
+    <w:basedOn w:val="a"/>
+    <w:link w:val="a4"/>
     <w:rsid w:val="00F44A67"/>
     <w:pPr>
       <w:widowControl/>
@@ -4699,10 +4686,10 @@
       <w:lang w:val="de-DE" w:eastAsia="de-DE"/>
     </w:rPr>
   </w:style>
-  <w:style w:type="character" w:customStyle="1" w:styleId="FuzeileZchn">
-    <w:name w:val="Fußzeile Zchn"/>
-    <w:basedOn w:val="Absatz-Standardschriftart"/>
-    <w:link w:val="Fuzeile"/>
+  <w:style w:type="character" w:customStyle="1" w:styleId="a4">
+    <w:name w:val="Нижний колонтитул Знак"/>
+    <w:basedOn w:val="a0"/>
+    <w:link w:val="a3"/>
     <w:rsid w:val="00F44A67"/>
     <w:rPr>
       <w:rFonts w:eastAsia="Times New Roman" w:cs="Times New Roman"/>
@@ -4711,10 +4698,10 @@
       <w:lang w:eastAsia="de-DE"/>
     </w:rPr>
   </w:style>
-  <w:style w:type="paragraph" w:styleId="Kopfzeile">
+  <w:style w:type="paragraph" w:styleId="a5">
     <w:name w:val="header"/>
-    <w:basedOn w:val="Standard"/>
-    <w:link w:val="KopfzeileZchn"/>
+    <w:basedOn w:val="a"/>
+    <w:link w:val="a6"/>
     <w:rsid w:val="00F44A67"/>
     <w:pPr>
       <w:widowControl/>
@@ -4736,10 +4723,10 @@
       <w:lang w:val="de-DE" w:eastAsia="de-DE"/>
     </w:rPr>
   </w:style>
-  <w:style w:type="character" w:customStyle="1" w:styleId="KopfzeileZchn">
-    <w:name w:val="Kopfzeile Zchn"/>
-    <w:basedOn w:val="Absatz-Standardschriftart"/>
-    <w:link w:val="Kopfzeile"/>
+  <w:style w:type="character" w:customStyle="1" w:styleId="a6">
+    <w:name w:val="Верхний колонтитул Знак"/>
+    <w:basedOn w:val="a0"/>
+    <w:link w:val="a5"/>
     <w:rsid w:val="00F44A67"/>
     <w:rPr>
       <w:rFonts w:eastAsia="Times New Roman" w:cs="Times New Roman"/>
@@ -4747,14 +4734,14 @@
       <w:lang w:eastAsia="de-DE"/>
     </w:rPr>
   </w:style>
-  <w:style w:type="character" w:styleId="Seitenzahl">
+  <w:style w:type="character" w:styleId="a7">
     <w:name w:val="page number"/>
-    <w:basedOn w:val="Absatz-Standardschriftart"/>
+    <w:basedOn w:val="a0"/>
     <w:rsid w:val="00F44A67"/>
   </w:style>
-  <w:style w:type="table" w:styleId="Tabellenraster">
+  <w:style w:type="table" w:styleId="a8">
     <w:name w:val="Table Grid"/>
-    <w:basedOn w:val="NormaleTabelle"/>
+    <w:basedOn w:val="a1"/>
     <w:uiPriority w:val="59"/>
     <w:rsid w:val="0014703F"/>
     <w:pPr>
@@ -4771,9 +4758,9 @@
       </w:tblBorders>
     </w:tblPr>
   </w:style>
-  <w:style w:type="paragraph" w:styleId="Listenabsatz">
+  <w:style w:type="paragraph" w:styleId="a9">
     <w:name w:val="List Paragraph"/>
-    <w:basedOn w:val="Standard"/>
+    <w:basedOn w:val="a"/>
     <w:uiPriority w:val="34"/>
     <w:qFormat/>
     <w:rsid w:val="0014703F"/>
@@ -4782,9 +4769,9 @@
       <w:contextualSpacing/>
     </w:pPr>
   </w:style>
-  <w:style w:type="character" w:styleId="Platzhaltertext">
+  <w:style w:type="character" w:styleId="aa">
     <w:name w:val="Placeholder Text"/>
-    <w:basedOn w:val="Absatz-Standardschriftart"/>
+    <w:basedOn w:val="a0"/>
     <w:uiPriority w:val="99"/>
     <w:semiHidden/>
     <w:rsid w:val="00695699"/>
@@ -4792,10 +4779,10 @@
       <w:color w:val="808080"/>
     </w:rPr>
   </w:style>
-  <w:style w:type="paragraph" w:styleId="Sprechblasentext">
+  <w:style w:type="paragraph" w:styleId="ab">
     <w:name w:val="Balloon Text"/>
-    <w:basedOn w:val="Standard"/>
-    <w:link w:val="SprechblasentextZchn"/>
+    <w:basedOn w:val="a"/>
+    <w:link w:val="ac"/>
     <w:uiPriority w:val="99"/>
     <w:semiHidden/>
     <w:unhideWhenUsed/>
@@ -4809,10 +4796,10 @@
       <w:szCs w:val="16"/>
     </w:rPr>
   </w:style>
-  <w:style w:type="character" w:customStyle="1" w:styleId="SprechblasentextZchn">
-    <w:name w:val="Sprechblasentext Zchn"/>
-    <w:basedOn w:val="Absatz-Standardschriftart"/>
-    <w:link w:val="Sprechblasentext"/>
+  <w:style w:type="character" w:customStyle="1" w:styleId="ac">
+    <w:name w:val="Текст выноски Знак"/>
+    <w:basedOn w:val="a0"/>
+    <w:link w:val="ab"/>
     <w:uiPriority w:val="99"/>
     <w:semiHidden/>
     <w:rsid w:val="00695699"/>
@@ -4825,7 +4812,7 @@
   </w:style>
   <w:style w:type="character" w:customStyle="1" w:styleId="Formatvorlage1">
     <w:name w:val="Formatvorlage1"/>
-    <w:basedOn w:val="Absatz-Standardschriftart"/>
+    <w:basedOn w:val="a0"/>
     <w:uiPriority w:val="1"/>
     <w:rsid w:val="003F7EC7"/>
     <w:rPr>
@@ -4837,7 +4824,7 @@
   </w:style>
   <w:style w:type="character" w:customStyle="1" w:styleId="Formatvorlage2">
     <w:name w:val="Formatvorlage2"/>
-    <w:basedOn w:val="Absatz-Standardschriftart"/>
+    <w:basedOn w:val="a0"/>
     <w:uiPriority w:val="1"/>
     <w:rsid w:val="00517A7D"/>
     <w:rPr>
@@ -4847,7 +4834,7 @@
   </w:style>
   <w:style w:type="character" w:customStyle="1" w:styleId="Formatvorlage3">
     <w:name w:val="Formatvorlage3"/>
-    <w:basedOn w:val="Absatz-Standardschriftart"/>
+    <w:basedOn w:val="a0"/>
     <w:uiPriority w:val="1"/>
     <w:rsid w:val="00517A7D"/>
     <w:rPr>
@@ -4857,7 +4844,7 @@
   </w:style>
   <w:style w:type="character" w:customStyle="1" w:styleId="Formatvorlage4">
     <w:name w:val="Formatvorlage4"/>
-    <w:basedOn w:val="Absatz-Standardschriftart"/>
+    <w:basedOn w:val="a0"/>
     <w:uiPriority w:val="1"/>
     <w:rsid w:val="00517A7D"/>
     <w:rPr>
@@ -4867,7 +4854,7 @@
   </w:style>
   <w:style w:type="character" w:customStyle="1" w:styleId="Formatvorlage5">
     <w:name w:val="Formatvorlage5"/>
-    <w:basedOn w:val="Absatz-Standardschriftart"/>
+    <w:basedOn w:val="a0"/>
     <w:uiPriority w:val="1"/>
     <w:rsid w:val="00517A7D"/>
     <w:rPr>
@@ -4877,7 +4864,7 @@
   </w:style>
   <w:style w:type="character" w:customStyle="1" w:styleId="Formatvorlage6">
     <w:name w:val="Formatvorlage6"/>
-    <w:basedOn w:val="Absatz-Standardschriftart"/>
+    <w:basedOn w:val="a0"/>
     <w:uiPriority w:val="1"/>
     <w:rsid w:val="00517A7D"/>
     <w:rPr>
@@ -4887,7 +4874,7 @@
   </w:style>
   <w:style w:type="character" w:customStyle="1" w:styleId="Formatvorlage7">
     <w:name w:val="Formatvorlage7"/>
-    <w:basedOn w:val="Absatz-Standardschriftart"/>
+    <w:basedOn w:val="a0"/>
     <w:uiPriority w:val="1"/>
     <w:rsid w:val="00517A7D"/>
     <w:rPr>
@@ -4897,7 +4884,7 @@
   </w:style>
   <w:style w:type="character" w:customStyle="1" w:styleId="Formatvorlage8">
     <w:name w:val="Formatvorlage8"/>
-    <w:basedOn w:val="Absatz-Standardschriftart"/>
+    <w:basedOn w:val="a0"/>
     <w:uiPriority w:val="1"/>
     <w:rsid w:val="00517A7D"/>
     <w:rPr>
@@ -4907,7 +4894,7 @@
   </w:style>
   <w:style w:type="character" w:customStyle="1" w:styleId="Formatvorlage9">
     <w:name w:val="Formatvorlage9"/>
-    <w:basedOn w:val="Absatz-Standardschriftart"/>
+    <w:basedOn w:val="a0"/>
     <w:uiPriority w:val="1"/>
     <w:rsid w:val="00517A7D"/>
     <w:rPr>
@@ -4917,7 +4904,7 @@
   </w:style>
   <w:style w:type="character" w:customStyle="1" w:styleId="Formatvorlage10">
     <w:name w:val="Formatvorlage10"/>
-    <w:basedOn w:val="Absatz-Standardschriftart"/>
+    <w:basedOn w:val="a0"/>
     <w:uiPriority w:val="1"/>
     <w:rsid w:val="00817C59"/>
     <w:rPr>
@@ -4927,7 +4914,7 @@
   </w:style>
   <w:style w:type="character" w:customStyle="1" w:styleId="Formatvorlage11">
     <w:name w:val="Formatvorlage11"/>
-    <w:basedOn w:val="Absatz-Standardschriftart"/>
+    <w:basedOn w:val="a0"/>
     <w:uiPriority w:val="1"/>
     <w:rsid w:val="006626CD"/>
     <w:rPr>
@@ -4938,7 +4925,7 @@
   </w:style>
   <w:style w:type="character" w:customStyle="1" w:styleId="Formatvorlage12">
     <w:name w:val="Formatvorlage12"/>
-    <w:basedOn w:val="Absatz-Standardschriftart"/>
+    <w:basedOn w:val="a0"/>
     <w:uiPriority w:val="1"/>
     <w:rsid w:val="006626CD"/>
     <w:rPr>
@@ -4948,7 +4935,7 @@
   </w:style>
   <w:style w:type="character" w:customStyle="1" w:styleId="Formatvorlage13">
     <w:name w:val="Formatvorlage13"/>
-    <w:basedOn w:val="Absatz-Standardschriftart"/>
+    <w:basedOn w:val="a0"/>
     <w:uiPriority w:val="1"/>
     <w:rsid w:val="006626CD"/>
     <w:rPr>
@@ -4959,7 +4946,7 @@
   </w:style>
   <w:style w:type="character" w:customStyle="1" w:styleId="Formatvorlage14">
     <w:name w:val="Formatvorlage14"/>
-    <w:basedOn w:val="Absatz-Standardschriftart"/>
+    <w:basedOn w:val="a0"/>
     <w:uiPriority w:val="1"/>
     <w:rsid w:val="006626CD"/>
     <w:rPr>
@@ -4969,7 +4956,7 @@
   </w:style>
   <w:style w:type="character" w:customStyle="1" w:styleId="Formatvorlage15">
     <w:name w:val="Formatvorlage15"/>
-    <w:basedOn w:val="Absatz-Standardschriftart"/>
+    <w:basedOn w:val="a0"/>
     <w:uiPriority w:val="1"/>
     <w:rsid w:val="006626CD"/>
     <w:rPr>
@@ -4979,7 +4966,7 @@
   </w:style>
   <w:style w:type="character" w:customStyle="1" w:styleId="Formatvorlage16">
     <w:name w:val="Formatvorlage16"/>
-    <w:basedOn w:val="Absatz-Standardschriftart"/>
+    <w:basedOn w:val="a0"/>
     <w:uiPriority w:val="1"/>
     <w:rsid w:val="006626CD"/>
     <w:rPr>
@@ -4989,7 +4976,7 @@
   </w:style>
   <w:style w:type="character" w:customStyle="1" w:styleId="Formatvorlage17">
     <w:name w:val="Formatvorlage17"/>
-    <w:basedOn w:val="Absatz-Standardschriftart"/>
+    <w:basedOn w:val="a0"/>
     <w:uiPriority w:val="1"/>
     <w:rsid w:val="006626CD"/>
     <w:rPr>
@@ -4999,7 +4986,7 @@
   </w:style>
   <w:style w:type="character" w:customStyle="1" w:styleId="Formatvorlage18">
     <w:name w:val="Formatvorlage18"/>
-    <w:basedOn w:val="Absatz-Standardschriftart"/>
+    <w:basedOn w:val="a0"/>
     <w:uiPriority w:val="1"/>
     <w:rsid w:val="006626CD"/>
     <w:rPr>
@@ -5009,7 +4996,7 @@
   </w:style>
   <w:style w:type="character" w:customStyle="1" w:styleId="Formatvorlage19">
     <w:name w:val="Formatvorlage19"/>
-    <w:basedOn w:val="Absatz-Standardschriftart"/>
+    <w:basedOn w:val="a0"/>
     <w:uiPriority w:val="1"/>
     <w:rsid w:val="006626CD"/>
     <w:rPr>
@@ -5019,7 +5006,7 @@
   </w:style>
   <w:style w:type="character" w:customStyle="1" w:styleId="Formatvorlage20">
     <w:name w:val="Formatvorlage20"/>
-    <w:basedOn w:val="Absatz-Standardschriftart"/>
+    <w:basedOn w:val="a0"/>
     <w:uiPriority w:val="1"/>
     <w:rsid w:val="006626CD"/>
     <w:rPr>
@@ -5029,7 +5016,7 @@
   </w:style>
   <w:style w:type="character" w:customStyle="1" w:styleId="Formatvorlage21">
     <w:name w:val="Formatvorlage21"/>
-    <w:basedOn w:val="Absatz-Standardschriftart"/>
+    <w:basedOn w:val="a0"/>
     <w:uiPriority w:val="1"/>
     <w:rsid w:val="006626CD"/>
     <w:rPr>
@@ -5039,7 +5026,7 @@
   </w:style>
   <w:style w:type="character" w:customStyle="1" w:styleId="Formatvorlage22">
     <w:name w:val="Formatvorlage22"/>
-    <w:basedOn w:val="Absatz-Standardschriftart"/>
+    <w:basedOn w:val="a0"/>
     <w:uiPriority w:val="1"/>
     <w:rsid w:val="006626CD"/>
     <w:rPr>
@@ -5049,7 +5036,7 @@
   </w:style>
   <w:style w:type="character" w:customStyle="1" w:styleId="Formatvorlage23">
     <w:name w:val="Formatvorlage23"/>
-    <w:basedOn w:val="Absatz-Standardschriftart"/>
+    <w:basedOn w:val="a0"/>
     <w:uiPriority w:val="1"/>
     <w:rsid w:val="006626CD"/>
     <w:rPr>
@@ -5059,7 +5046,7 @@
   </w:style>
   <w:style w:type="character" w:customStyle="1" w:styleId="Formatvorlage24">
     <w:name w:val="Formatvorlage24"/>
-    <w:basedOn w:val="Absatz-Standardschriftart"/>
+    <w:basedOn w:val="a0"/>
     <w:uiPriority w:val="1"/>
     <w:rsid w:val="006626CD"/>
     <w:rPr>
@@ -5069,7 +5056,7 @@
   </w:style>
   <w:style w:type="character" w:customStyle="1" w:styleId="Formatvorlage25">
     <w:name w:val="Formatvorlage25"/>
-    <w:basedOn w:val="Absatz-Standardschriftart"/>
+    <w:basedOn w:val="a0"/>
     <w:uiPriority w:val="1"/>
     <w:rsid w:val="006626CD"/>
     <w:rPr>
@@ -5079,7 +5066,7 @@
   </w:style>
   <w:style w:type="character" w:customStyle="1" w:styleId="Formatvorlage26">
     <w:name w:val="Formatvorlage26"/>
-    <w:basedOn w:val="Absatz-Standardschriftart"/>
+    <w:basedOn w:val="a0"/>
     <w:uiPriority w:val="1"/>
     <w:rsid w:val="006626CD"/>
     <w:rPr>
@@ -5089,7 +5076,7 @@
   </w:style>
   <w:style w:type="character" w:customStyle="1" w:styleId="Formatvorlage27">
     <w:name w:val="Formatvorlage27"/>
-    <w:basedOn w:val="Absatz-Standardschriftart"/>
+    <w:basedOn w:val="a0"/>
     <w:uiPriority w:val="1"/>
     <w:rsid w:val="001442C3"/>
     <w:rPr>
@@ -5099,7 +5086,7 @@
   </w:style>
   <w:style w:type="character" w:customStyle="1" w:styleId="Formatvorlage28">
     <w:name w:val="Formatvorlage28"/>
-    <w:basedOn w:val="Absatz-Standardschriftart"/>
+    <w:basedOn w:val="a0"/>
     <w:uiPriority w:val="1"/>
     <w:rsid w:val="001442C3"/>
     <w:rPr>
@@ -5109,7 +5096,7 @@
   </w:style>
   <w:style w:type="character" w:customStyle="1" w:styleId="Formatvorlage29">
     <w:name w:val="Formatvorlage29"/>
-    <w:basedOn w:val="Absatz-Standardschriftart"/>
+    <w:basedOn w:val="a0"/>
     <w:uiPriority w:val="1"/>
     <w:rsid w:val="001442C3"/>
     <w:rPr>
@@ -5119,7 +5106,7 @@
   </w:style>
   <w:style w:type="character" w:customStyle="1" w:styleId="Formatvorlage30">
     <w:name w:val="Formatvorlage30"/>
-    <w:basedOn w:val="Absatz-Standardschriftart"/>
+    <w:basedOn w:val="a0"/>
     <w:uiPriority w:val="1"/>
     <w:rsid w:val="001442C3"/>
     <w:rPr>
@@ -5129,7 +5116,7 @@
   </w:style>
   <w:style w:type="character" w:customStyle="1" w:styleId="Formatvorlage31">
     <w:name w:val="Formatvorlage31"/>
-    <w:basedOn w:val="Absatz-Standardschriftart"/>
+    <w:basedOn w:val="a0"/>
     <w:uiPriority w:val="1"/>
     <w:rsid w:val="001442C3"/>
     <w:rPr>
@@ -5139,7 +5126,7 @@
   </w:style>
   <w:style w:type="character" w:customStyle="1" w:styleId="Formatvorlage32">
     <w:name w:val="Formatvorlage32"/>
-    <w:basedOn w:val="Absatz-Standardschriftart"/>
+    <w:basedOn w:val="a0"/>
     <w:uiPriority w:val="1"/>
     <w:rsid w:val="001442C3"/>
     <w:rPr>
@@ -5149,7 +5136,7 @@
   </w:style>
   <w:style w:type="character" w:customStyle="1" w:styleId="Formatvorlage33">
     <w:name w:val="Formatvorlage33"/>
-    <w:basedOn w:val="Absatz-Standardschriftart"/>
+    <w:basedOn w:val="a0"/>
     <w:uiPriority w:val="1"/>
     <w:rsid w:val="001442C3"/>
     <w:rPr>
@@ -5159,7 +5146,7 @@
   </w:style>
   <w:style w:type="character" w:customStyle="1" w:styleId="Formatvorlage34">
     <w:name w:val="Formatvorlage34"/>
-    <w:basedOn w:val="Absatz-Standardschriftart"/>
+    <w:basedOn w:val="a0"/>
     <w:uiPriority w:val="1"/>
     <w:rsid w:val="001442C3"/>
     <w:rPr>
@@ -5169,7 +5156,7 @@
   </w:style>
   <w:style w:type="character" w:customStyle="1" w:styleId="Formatvorlage35">
     <w:name w:val="Formatvorlage35"/>
-    <w:basedOn w:val="Absatz-Standardschriftart"/>
+    <w:basedOn w:val="a0"/>
     <w:uiPriority w:val="1"/>
     <w:rsid w:val="001442C3"/>
     <w:rPr>
@@ -5179,7 +5166,7 @@
   </w:style>
   <w:style w:type="character" w:customStyle="1" w:styleId="Formatvorlage36">
     <w:name w:val="Formatvorlage36"/>
-    <w:basedOn w:val="Absatz-Standardschriftart"/>
+    <w:basedOn w:val="a0"/>
     <w:uiPriority w:val="1"/>
     <w:rsid w:val="001442C3"/>
     <w:rPr>
@@ -5189,7 +5176,7 @@
   </w:style>
   <w:style w:type="character" w:customStyle="1" w:styleId="Formatvorlage37">
     <w:name w:val="Formatvorlage37"/>
-    <w:basedOn w:val="Absatz-Standardschriftart"/>
+    <w:basedOn w:val="a0"/>
     <w:uiPriority w:val="1"/>
     <w:rsid w:val="001442C3"/>
     <w:rPr>
@@ -5199,7 +5186,7 @@
   </w:style>
   <w:style w:type="character" w:customStyle="1" w:styleId="Formatvorlage38">
     <w:name w:val="Formatvorlage38"/>
-    <w:basedOn w:val="Absatz-Standardschriftart"/>
+    <w:basedOn w:val="a0"/>
     <w:uiPriority w:val="1"/>
     <w:rsid w:val="001442C3"/>
     <w:rPr>
@@ -5210,7 +5197,7 @@
   </w:style>
   <w:style w:type="character" w:customStyle="1" w:styleId="Formatvorlage39">
     <w:name w:val="Formatvorlage39"/>
-    <w:basedOn w:val="Absatz-Standardschriftart"/>
+    <w:basedOn w:val="a0"/>
     <w:uiPriority w:val="1"/>
     <w:rsid w:val="001442C3"/>
     <w:rPr>
@@ -5220,7 +5207,7 @@
   </w:style>
   <w:style w:type="character" w:customStyle="1" w:styleId="Formatvorlage40">
     <w:name w:val="Formatvorlage40"/>
-    <w:basedOn w:val="Absatz-Standardschriftart"/>
+    <w:basedOn w:val="a0"/>
     <w:uiPriority w:val="1"/>
     <w:rsid w:val="001442C3"/>
     <w:rPr>
@@ -5230,7 +5217,7 @@
   </w:style>
   <w:style w:type="character" w:customStyle="1" w:styleId="Formatvorlage41">
     <w:name w:val="Formatvorlage41"/>
-    <w:basedOn w:val="Absatz-Standardschriftart"/>
+    <w:basedOn w:val="a0"/>
     <w:uiPriority w:val="1"/>
     <w:rsid w:val="00472118"/>
     <w:rPr>
@@ -5240,7 +5227,7 @@
   </w:style>
   <w:style w:type="character" w:customStyle="1" w:styleId="Formatvorlage42">
     <w:name w:val="Formatvorlage42"/>
-    <w:basedOn w:val="Absatz-Standardschriftart"/>
+    <w:basedOn w:val="a0"/>
     <w:uiPriority w:val="1"/>
     <w:rsid w:val="00266602"/>
     <w:rPr>
@@ -5250,7 +5237,7 @@
   </w:style>
   <w:style w:type="character" w:customStyle="1" w:styleId="Formatvorlage43">
     <w:name w:val="Formatvorlage43"/>
-    <w:basedOn w:val="Absatz-Standardschriftart"/>
+    <w:basedOn w:val="a0"/>
     <w:uiPriority w:val="1"/>
     <w:rsid w:val="00266602"/>
     <w:rPr>
@@ -5260,7 +5247,7 @@
   </w:style>
   <w:style w:type="character" w:customStyle="1" w:styleId="Formatvorlage44">
     <w:name w:val="Formatvorlage44"/>
-    <w:basedOn w:val="Absatz-Standardschriftart"/>
+    <w:basedOn w:val="a0"/>
     <w:uiPriority w:val="1"/>
     <w:rsid w:val="00266602"/>
     <w:rPr>
@@ -5270,7 +5257,7 @@
   </w:style>
   <w:style w:type="character" w:customStyle="1" w:styleId="Formatvorlage45">
     <w:name w:val="Formatvorlage45"/>
-    <w:basedOn w:val="Absatz-Standardschriftart"/>
+    <w:basedOn w:val="a0"/>
     <w:uiPriority w:val="1"/>
     <w:rsid w:val="00266602"/>
     <w:rPr>
@@ -5280,7 +5267,7 @@
   </w:style>
   <w:style w:type="character" w:customStyle="1" w:styleId="Formatvorlage46">
     <w:name w:val="Formatvorlage46"/>
-    <w:basedOn w:val="Absatz-Standardschriftart"/>
+    <w:basedOn w:val="a0"/>
     <w:uiPriority w:val="1"/>
     <w:rsid w:val="00266602"/>
     <w:rPr>
@@ -5290,7 +5277,7 @@
   </w:style>
   <w:style w:type="character" w:customStyle="1" w:styleId="Formatvorlage47">
     <w:name w:val="Formatvorlage47"/>
-    <w:basedOn w:val="Absatz-Standardschriftart"/>
+    <w:basedOn w:val="a0"/>
     <w:uiPriority w:val="1"/>
     <w:rsid w:val="00266602"/>
     <w:rPr>
@@ -5300,7 +5287,7 @@
   </w:style>
   <w:style w:type="character" w:customStyle="1" w:styleId="Formatvorlage48">
     <w:name w:val="Formatvorlage48"/>
-    <w:basedOn w:val="Absatz-Standardschriftart"/>
+    <w:basedOn w:val="a0"/>
     <w:uiPriority w:val="1"/>
     <w:rsid w:val="00266602"/>
     <w:rPr>
@@ -5310,7 +5297,7 @@
   </w:style>
   <w:style w:type="character" w:customStyle="1" w:styleId="Formatvorlage49">
     <w:name w:val="Formatvorlage49"/>
-    <w:basedOn w:val="Absatz-Standardschriftart"/>
+    <w:basedOn w:val="a0"/>
     <w:uiPriority w:val="1"/>
     <w:rsid w:val="00266602"/>
     <w:rPr>
@@ -5320,7 +5307,7 @@
   </w:style>
   <w:style w:type="character" w:customStyle="1" w:styleId="Formatvorlage50">
     <w:name w:val="Formatvorlage50"/>
-    <w:basedOn w:val="Absatz-Standardschriftart"/>
+    <w:basedOn w:val="a0"/>
     <w:uiPriority w:val="1"/>
     <w:rsid w:val="00266602"/>
     <w:rPr>
@@ -5330,7 +5317,7 @@
   </w:style>
   <w:style w:type="character" w:customStyle="1" w:styleId="Formatvorlage51">
     <w:name w:val="Formatvorlage51"/>
-    <w:basedOn w:val="Absatz-Standardschriftart"/>
+    <w:basedOn w:val="a0"/>
     <w:uiPriority w:val="1"/>
     <w:rsid w:val="00266602"/>
     <w:rPr>
@@ -5340,7 +5327,7 @@
   </w:style>
   <w:style w:type="character" w:customStyle="1" w:styleId="Formatvorlage52">
     <w:name w:val="Formatvorlage52"/>
-    <w:basedOn w:val="Absatz-Standardschriftart"/>
+    <w:basedOn w:val="a0"/>
     <w:uiPriority w:val="1"/>
     <w:rsid w:val="00266602"/>
     <w:rPr>
@@ -5350,7 +5337,7 @@
   </w:style>
   <w:style w:type="character" w:customStyle="1" w:styleId="Formatvorlage53">
     <w:name w:val="Formatvorlage53"/>
-    <w:basedOn w:val="Absatz-Standardschriftart"/>
+    <w:basedOn w:val="a0"/>
     <w:uiPriority w:val="1"/>
     <w:rsid w:val="00266602"/>
     <w:rPr>
@@ -5360,7 +5347,7 @@
   </w:style>
   <w:style w:type="character" w:customStyle="1" w:styleId="Formatvorlage54">
     <w:name w:val="Formatvorlage54"/>
-    <w:basedOn w:val="Absatz-Standardschriftart"/>
+    <w:basedOn w:val="a0"/>
     <w:uiPriority w:val="1"/>
     <w:rsid w:val="00266602"/>
     <w:rPr>
@@ -5370,7 +5357,7 @@
   </w:style>
   <w:style w:type="character" w:customStyle="1" w:styleId="Formatvorlage55">
     <w:name w:val="Formatvorlage55"/>
-    <w:basedOn w:val="Absatz-Standardschriftart"/>
+    <w:basedOn w:val="a0"/>
     <w:uiPriority w:val="1"/>
     <w:rsid w:val="00266602"/>
     <w:rPr>
@@ -5380,7 +5367,7 @@
   </w:style>
   <w:style w:type="character" w:customStyle="1" w:styleId="Formatvorlage56">
     <w:name w:val="Formatvorlage56"/>
-    <w:basedOn w:val="Absatz-Standardschriftart"/>
+    <w:basedOn w:val="a0"/>
     <w:uiPriority w:val="1"/>
     <w:rsid w:val="00266602"/>
     <w:rPr>
@@ -5390,7 +5377,7 @@
   </w:style>
   <w:style w:type="character" w:customStyle="1" w:styleId="Formatvorlage57">
     <w:name w:val="Formatvorlage57"/>
-    <w:basedOn w:val="Absatz-Standardschriftart"/>
+    <w:basedOn w:val="a0"/>
     <w:uiPriority w:val="1"/>
     <w:rsid w:val="00266602"/>
     <w:rPr>
@@ -5400,7 +5387,7 @@
   </w:style>
   <w:style w:type="character" w:customStyle="1" w:styleId="Formatvorlage58">
     <w:name w:val="Formatvorlage58"/>
-    <w:basedOn w:val="Absatz-Standardschriftart"/>
+    <w:basedOn w:val="a0"/>
     <w:uiPriority w:val="1"/>
     <w:rsid w:val="004F3820"/>
     <w:rPr>
@@ -5410,7 +5397,7 @@
   </w:style>
   <w:style w:type="character" w:customStyle="1" w:styleId="Formatvorlage59">
     <w:name w:val="Formatvorlage59"/>
-    <w:basedOn w:val="Absatz-Standardschriftart"/>
+    <w:basedOn w:val="a0"/>
     <w:uiPriority w:val="1"/>
     <w:rsid w:val="00B060E1"/>
     <w:rPr>
@@ -5420,7 +5407,7 @@
   </w:style>
   <w:style w:type="character" w:customStyle="1" w:styleId="Formatvorlage60">
     <w:name w:val="Formatvorlage60"/>
-    <w:basedOn w:val="Absatz-Standardschriftart"/>
+    <w:basedOn w:val="a0"/>
     <w:uiPriority w:val="1"/>
     <w:rsid w:val="00B060E1"/>
     <w:rPr>
@@ -5430,7 +5417,7 @@
   </w:style>
   <w:style w:type="character" w:customStyle="1" w:styleId="Formatvorlage61">
     <w:name w:val="Formatvorlage61"/>
-    <w:basedOn w:val="Absatz-Standardschriftart"/>
+    <w:basedOn w:val="a0"/>
     <w:uiPriority w:val="1"/>
     <w:rsid w:val="00B060E1"/>
     <w:rPr>
@@ -5440,7 +5427,7 @@
   </w:style>
   <w:style w:type="character" w:customStyle="1" w:styleId="Formatvorlage62">
     <w:name w:val="Formatvorlage62"/>
-    <w:basedOn w:val="Absatz-Standardschriftart"/>
+    <w:basedOn w:val="a0"/>
     <w:uiPriority w:val="1"/>
     <w:rsid w:val="00B060E1"/>
     <w:rPr>
@@ -5450,7 +5437,7 @@
   </w:style>
   <w:style w:type="character" w:customStyle="1" w:styleId="Formatvorlage63">
     <w:name w:val="Formatvorlage63"/>
-    <w:basedOn w:val="Absatz-Standardschriftart"/>
+    <w:basedOn w:val="a0"/>
     <w:uiPriority w:val="1"/>
     <w:rsid w:val="00B060E1"/>
     <w:rPr>
@@ -5460,7 +5447,7 @@
   </w:style>
   <w:style w:type="character" w:customStyle="1" w:styleId="Formatvorlage64">
     <w:name w:val="Formatvorlage64"/>
-    <w:basedOn w:val="Absatz-Standardschriftart"/>
+    <w:basedOn w:val="a0"/>
     <w:uiPriority w:val="1"/>
     <w:rsid w:val="00B060E1"/>
     <w:rPr>
@@ -5470,7 +5457,7 @@
   </w:style>
   <w:style w:type="character" w:customStyle="1" w:styleId="Formatvorlage65">
     <w:name w:val="Formatvorlage65"/>
-    <w:basedOn w:val="Absatz-Standardschriftart"/>
+    <w:basedOn w:val="a0"/>
     <w:uiPriority w:val="1"/>
     <w:rsid w:val="00B060E1"/>
     <w:rPr>
@@ -5480,7 +5467,7 @@
   </w:style>
   <w:style w:type="character" w:customStyle="1" w:styleId="Formatvorlage66">
     <w:name w:val="Formatvorlage66"/>
-    <w:basedOn w:val="Absatz-Standardschriftart"/>
+    <w:basedOn w:val="a0"/>
     <w:uiPriority w:val="1"/>
     <w:rsid w:val="00B060E1"/>
     <w:rPr>
@@ -5490,7 +5477,7 @@
   </w:style>
   <w:style w:type="character" w:customStyle="1" w:styleId="Formatvorlage67">
     <w:name w:val="Formatvorlage67"/>
-    <w:basedOn w:val="Absatz-Standardschriftart"/>
+    <w:basedOn w:val="a0"/>
     <w:uiPriority w:val="1"/>
     <w:rsid w:val="00B060E1"/>
     <w:rPr>
@@ -5500,7 +5487,7 @@
   </w:style>
   <w:style w:type="character" w:customStyle="1" w:styleId="Formatvorlage68">
     <w:name w:val="Formatvorlage68"/>
-    <w:basedOn w:val="Absatz-Standardschriftart"/>
+    <w:basedOn w:val="a0"/>
     <w:uiPriority w:val="1"/>
     <w:rsid w:val="000F77F6"/>
     <w:rPr>
@@ -5510,7 +5497,7 @@
   </w:style>
   <w:style w:type="character" w:customStyle="1" w:styleId="Formatvorlage69">
     <w:name w:val="Formatvorlage69"/>
-    <w:basedOn w:val="Absatz-Standardschriftart"/>
+    <w:basedOn w:val="a0"/>
     <w:uiPriority w:val="1"/>
     <w:rsid w:val="000F77F6"/>
     <w:rPr>
@@ -5520,7 +5507,7 @@
   </w:style>
   <w:style w:type="character" w:customStyle="1" w:styleId="Formatvorlage70">
     <w:name w:val="Formatvorlage70"/>
-    <w:basedOn w:val="Absatz-Standardschriftart"/>
+    <w:basedOn w:val="a0"/>
     <w:uiPriority w:val="1"/>
     <w:rsid w:val="000F77F6"/>
     <w:rPr>
@@ -5530,7 +5517,7 @@
   </w:style>
   <w:style w:type="character" w:customStyle="1" w:styleId="Formatvorlage71">
     <w:name w:val="Formatvorlage71"/>
-    <w:basedOn w:val="Absatz-Standardschriftart"/>
+    <w:basedOn w:val="a0"/>
     <w:uiPriority w:val="1"/>
     <w:rsid w:val="000F77F6"/>
     <w:rPr>
@@ -5540,7 +5527,7 @@
   </w:style>
   <w:style w:type="character" w:customStyle="1" w:styleId="Formatvorlage72">
     <w:name w:val="Formatvorlage72"/>
-    <w:basedOn w:val="Absatz-Standardschriftart"/>
+    <w:basedOn w:val="a0"/>
     <w:uiPriority w:val="1"/>
     <w:rsid w:val="000F77F6"/>
     <w:rPr>
@@ -5550,7 +5537,7 @@
   </w:style>
   <w:style w:type="character" w:customStyle="1" w:styleId="Formatvorlage73">
     <w:name w:val="Formatvorlage73"/>
-    <w:basedOn w:val="Absatz-Standardschriftart"/>
+    <w:basedOn w:val="a0"/>
     <w:uiPriority w:val="1"/>
     <w:rsid w:val="000F77F6"/>
     <w:rPr>
@@ -5560,7 +5547,7 @@
   </w:style>
   <w:style w:type="character" w:customStyle="1" w:styleId="Formatvorlage74">
     <w:name w:val="Formatvorlage74"/>
-    <w:basedOn w:val="Absatz-Standardschriftart"/>
+    <w:basedOn w:val="a0"/>
     <w:uiPriority w:val="1"/>
     <w:rsid w:val="000F77F6"/>
     <w:rPr>
@@ -5570,7 +5557,7 @@
   </w:style>
   <w:style w:type="character" w:customStyle="1" w:styleId="Formatvorlage75">
     <w:name w:val="Formatvorlage75"/>
-    <w:basedOn w:val="Absatz-Standardschriftart"/>
+    <w:basedOn w:val="a0"/>
     <w:uiPriority w:val="1"/>
     <w:rsid w:val="000F77F6"/>
     <w:rPr>
@@ -5580,7 +5567,7 @@
   </w:style>
   <w:style w:type="character" w:customStyle="1" w:styleId="Formatvorlage76">
     <w:name w:val="Formatvorlage76"/>
-    <w:basedOn w:val="Absatz-Standardschriftart"/>
+    <w:basedOn w:val="a0"/>
     <w:uiPriority w:val="1"/>
     <w:rsid w:val="000F77F6"/>
     <w:rPr>
@@ -5590,7 +5577,7 @@
   </w:style>
   <w:style w:type="character" w:customStyle="1" w:styleId="Formatvorlage77">
     <w:name w:val="Formatvorlage77"/>
-    <w:basedOn w:val="Absatz-Standardschriftart"/>
+    <w:basedOn w:val="a0"/>
     <w:uiPriority w:val="1"/>
     <w:rsid w:val="002377AB"/>
     <w:rPr>
@@ -5600,7 +5587,7 @@
   </w:style>
   <w:style w:type="character" w:customStyle="1" w:styleId="Formatvorlage78">
     <w:name w:val="Formatvorlage78"/>
-    <w:basedOn w:val="Absatz-Standardschriftart"/>
+    <w:basedOn w:val="a0"/>
     <w:uiPriority w:val="1"/>
     <w:rsid w:val="00131E31"/>
     <w:rPr>
@@ -5610,7 +5597,7 @@
   </w:style>
   <w:style w:type="character" w:customStyle="1" w:styleId="Formatvorlage79">
     <w:name w:val="Formatvorlage79"/>
-    <w:basedOn w:val="Absatz-Standardschriftart"/>
+    <w:basedOn w:val="a0"/>
     <w:uiPriority w:val="1"/>
     <w:rsid w:val="00A03F50"/>
     <w:rPr>
@@ -5620,7 +5607,7 @@
   </w:style>
   <w:style w:type="character" w:customStyle="1" w:styleId="Formatvorlage80">
     <w:name w:val="Formatvorlage80"/>
-    <w:basedOn w:val="Absatz-Standardschriftart"/>
+    <w:basedOn w:val="a0"/>
     <w:uiPriority w:val="1"/>
     <w:rsid w:val="00A03F50"/>
     <w:rPr>
@@ -5630,7 +5617,7 @@
   </w:style>
   <w:style w:type="character" w:customStyle="1" w:styleId="Formatvorlage81">
     <w:name w:val="Formatvorlage81"/>
-    <w:basedOn w:val="Absatz-Standardschriftart"/>
+    <w:basedOn w:val="a0"/>
     <w:uiPriority w:val="1"/>
     <w:rsid w:val="00A03F50"/>
     <w:rPr>
@@ -5642,7 +5629,7 @@
   </w:style>
   <w:style w:type="character" w:customStyle="1" w:styleId="Formatvorlage82">
     <w:name w:val="Formatvorlage82"/>
-    <w:basedOn w:val="Absatz-Standardschriftart"/>
+    <w:basedOn w:val="a0"/>
     <w:uiPriority w:val="1"/>
     <w:rsid w:val="00E7396D"/>
     <w:rPr>
@@ -5653,7 +5640,7 @@
   </w:style>
   <w:style w:type="character" w:customStyle="1" w:styleId="Formatvorlage83">
     <w:name w:val="Formatvorlage83"/>
-    <w:basedOn w:val="Absatz-Standardschriftart"/>
+    <w:basedOn w:val="a0"/>
     <w:uiPriority w:val="1"/>
     <w:rsid w:val="00E7396D"/>
     <w:rPr>
@@ -5664,7 +5651,7 @@
   </w:style>
   <w:style w:type="character" w:customStyle="1" w:styleId="Formatvorlage84">
     <w:name w:val="Formatvorlage84"/>
-    <w:basedOn w:val="Absatz-Standardschriftart"/>
+    <w:basedOn w:val="a0"/>
     <w:uiPriority w:val="1"/>
     <w:rsid w:val="00E45AA8"/>
     <w:rPr>
@@ -5675,7 +5662,7 @@
   </w:style>
   <w:style w:type="character" w:customStyle="1" w:styleId="Formatvorlage85">
     <w:name w:val="Formatvorlage85"/>
-    <w:basedOn w:val="Absatz-Standardschriftart"/>
+    <w:basedOn w:val="a0"/>
     <w:uiPriority w:val="1"/>
     <w:rsid w:val="004D238C"/>
     <w:rPr>
@@ -5686,7 +5673,7 @@
   </w:style>
   <w:style w:type="character" w:customStyle="1" w:styleId="Formatvorlage86">
     <w:name w:val="Formatvorlage86"/>
-    <w:basedOn w:val="Absatz-Standardschriftart"/>
+    <w:basedOn w:val="a0"/>
     <w:uiPriority w:val="1"/>
     <w:rsid w:val="00C11456"/>
     <w:rPr>
@@ -5696,7 +5683,7 @@
   </w:style>
   <w:style w:type="character" w:customStyle="1" w:styleId="Formatvorlage87">
     <w:name w:val="Formatvorlage87"/>
-    <w:basedOn w:val="Absatz-Standardschriftart"/>
+    <w:basedOn w:val="a0"/>
     <w:uiPriority w:val="1"/>
     <w:rsid w:val="00C11456"/>
     <w:rPr>
@@ -5706,7 +5693,7 @@
   </w:style>
   <w:style w:type="character" w:customStyle="1" w:styleId="Formatvorlage88">
     <w:name w:val="Formatvorlage88"/>
-    <w:basedOn w:val="Absatz-Standardschriftart"/>
+    <w:basedOn w:val="a0"/>
     <w:uiPriority w:val="1"/>
     <w:rsid w:val="00D23E0B"/>
     <w:rPr>
@@ -5716,7 +5703,7 @@
   </w:style>
   <w:style w:type="character" w:customStyle="1" w:styleId="Formatvorlage89">
     <w:name w:val="Formatvorlage89"/>
-    <w:basedOn w:val="Absatz-Standardschriftart"/>
+    <w:basedOn w:val="a0"/>
     <w:uiPriority w:val="1"/>
     <w:rsid w:val="00FE5DB8"/>
     <w:rPr>
@@ -5726,7 +5713,7 @@
   </w:style>
   <w:style w:type="character" w:customStyle="1" w:styleId="Formatvorlage90">
     <w:name w:val="Formatvorlage90"/>
-    <w:basedOn w:val="Absatz-Standardschriftart"/>
+    <w:basedOn w:val="a0"/>
     <w:uiPriority w:val="1"/>
     <w:rsid w:val="00FE5DB8"/>
     <w:rPr>
@@ -5737,7 +5724,7 @@
   </w:style>
   <w:style w:type="character" w:customStyle="1" w:styleId="Formatvorlage91">
     <w:name w:val="Formatvorlage91"/>
-    <w:basedOn w:val="Absatz-Standardschriftart"/>
+    <w:basedOn w:val="a0"/>
     <w:uiPriority w:val="1"/>
     <w:rsid w:val="006A566E"/>
     <w:rPr>
@@ -5747,7 +5734,7 @@
   </w:style>
   <w:style w:type="character" w:customStyle="1" w:styleId="Formatvorlage92">
     <w:name w:val="Formatvorlage92"/>
-    <w:basedOn w:val="Absatz-Standardschriftart"/>
+    <w:basedOn w:val="a0"/>
     <w:uiPriority w:val="1"/>
     <w:rsid w:val="006A566E"/>
     <w:rPr>
@@ -5757,7 +5744,7 @@
   </w:style>
   <w:style w:type="character" w:customStyle="1" w:styleId="Formatvorlage93">
     <w:name w:val="Formatvorlage93"/>
-    <w:basedOn w:val="Absatz-Standardschriftart"/>
+    <w:basedOn w:val="a0"/>
     <w:uiPriority w:val="1"/>
     <w:rsid w:val="00386EDC"/>
     <w:rPr>
@@ -5793,7 +5780,7 @@
           </w:pPr>
           <w:r>
             <w:rPr>
-              <w:rStyle w:val="Platzhaltertext"/>
+              <w:rStyle w:val="a3"/>
               <w:b/>
               <w:sz w:val="12"/>
               <w:lang w:val="de-DE"/>
@@ -5901,7 +5888,7 @@
           </w:pPr>
           <w:r>
             <w:rPr>
-              <w:rStyle w:val="Platzhaltertext"/>
+              <w:rStyle w:val="a3"/>
             </w:rPr>
             <w:t>Wählen Sie ein Element aus.</w:t>
           </w:r>
@@ -6234,7 +6221,7 @@
           </w:pPr>
           <w:r>
             <w:rPr>
-              <w:rStyle w:val="Platzhaltertext"/>
+              <w:rStyle w:val="a3"/>
               <w:sz w:val="12"/>
               <w:szCs w:val="16"/>
             </w:rPr>
@@ -6251,24 +6238,24 @@
 <w:fonts xmlns:mc="http://schemas.openxmlformats.org/markup-compatibility/2006" xmlns:r="http://schemas.openxmlformats.org/officeDocument/2006/relationships" xmlns:w="http://schemas.openxmlformats.org/wordprocessingml/2006/main" xmlns:w14="http://schemas.microsoft.com/office/word/2010/wordml" xmlns:w15="http://schemas.microsoft.com/office/word/2012/wordml" xmlns:w16cid="http://schemas.microsoft.com/office/word/2016/wordml/cid" xmlns:w16se="http://schemas.microsoft.com/office/word/2015/wordml/symex" mc:Ignorable="w14 w15 w16se w16cid">
   <w:font w:name="Arial">
     <w:panose1 w:val="020B0604020202020204"/>
-    <w:charset w:val="00"/>
+    <w:charset w:val="CC"/>
     <w:family w:val="swiss"/>
     <w:pitch w:val="variable"/>
     <w:sig w:usb0="E0002EFF" w:usb1="C000785B" w:usb2="00000009" w:usb3="00000000" w:csb0="000001FF" w:csb1="00000000"/>
   </w:font>
   <w:font w:name="Times New Roman">
     <w:panose1 w:val="02020603050405020304"/>
-    <w:charset w:val="00"/>
+    <w:charset w:val="CC"/>
     <w:family w:val="roman"/>
     <w:pitch w:val="variable"/>
     <w:sig w:usb0="E0002EFF" w:usb1="C000785B" w:usb2="00000009" w:usb3="00000000" w:csb0="000001FF" w:csb1="00000000"/>
   </w:font>
   <w:font w:name="Calibri">
     <w:panose1 w:val="020F0502020204030204"/>
-    <w:charset w:val="00"/>
+    <w:charset w:val="CC"/>
     <w:family w:val="swiss"/>
     <w:pitch w:val="variable"/>
-    <w:sig w:usb0="E0002AFF" w:usb1="C000247B" w:usb2="00000009" w:usb3="00000000" w:csb0="000001FF" w:csb1="00000000"/>
+    <w:sig w:usb0="E0002EFF" w:usb1="C000247B" w:usb2="00000009" w:usb3="00000000" w:csb0="000001FF" w:csb1="00000000"/>
   </w:font>
   <w:font w:name="Tahoma">
     <w:panose1 w:val="020B0604030504040204"/>
@@ -6279,14 +6266,14 @@
   </w:font>
   <w:font w:name="Cambria">
     <w:panose1 w:val="02040503050406030204"/>
-    <w:charset w:val="00"/>
+    <w:charset w:val="CC"/>
     <w:family w:val="roman"/>
     <w:pitch w:val="variable"/>
     <w:sig w:usb0="E00006FF" w:usb1="420024FF" w:usb2="02000000" w:usb3="00000000" w:csb0="0000019F" w:csb1="00000000"/>
   </w:font>
   <w:font w:name="Calibri Light">
     <w:panose1 w:val="020F0302020204030204"/>
-    <w:charset w:val="00"/>
+    <w:charset w:val="CC"/>
     <w:family w:val="swiss"/>
     <w:pitch w:val="variable"/>
     <w:sig w:usb0="E0002AFF" w:usb1="C000247B" w:usb2="00000009" w:usb3="00000000" w:csb0="000001FF" w:csb1="00000000"/>
@@ -6312,6 +6299,8 @@
   <w:rsids>
     <w:rsidRoot w:val="000F1E22"/>
     <w:rsid w:val="000F1E22"/>
+    <w:rsid w:val="009E6B17"/>
+    <w:rsid w:val="00B877E7"/>
   </w:rsids>
   <m:mathPr>
     <m:mathFont m:val="Cambria Math"/>
@@ -6728,17 +6717,17 @@
     <w:lsdException w:name="Hashtag" w:semiHidden="1" w:unhideWhenUsed="1"/>
     <w:lsdException w:name="Unresolved Mention" w:semiHidden="1" w:unhideWhenUsed="1"/>
   </w:latentStyles>
-  <w:style w:type="paragraph" w:default="1" w:styleId="Standard">
+  <w:style w:type="paragraph" w:default="1" w:styleId="a">
     <w:name w:val="Normal"/>
     <w:qFormat/>
   </w:style>
-  <w:style w:type="character" w:default="1" w:styleId="Absatz-Standardschriftart">
+  <w:style w:type="character" w:default="1" w:styleId="a0">
     <w:name w:val="Default Paragraph Font"/>
     <w:uiPriority w:val="1"/>
     <w:semiHidden/>
     <w:unhideWhenUsed/>
   </w:style>
-  <w:style w:type="table" w:default="1" w:styleId="NormaleTabelle">
+  <w:style w:type="table" w:default="1" w:styleId="a1">
     <w:name w:val="Normal Table"/>
     <w:uiPriority w:val="99"/>
     <w:semiHidden/>
@@ -6753,15 +6742,15 @@
       </w:tblCellMar>
     </w:tblPr>
   </w:style>
-  <w:style w:type="numbering" w:default="1" w:styleId="KeineListe">
+  <w:style w:type="numbering" w:default="1" w:styleId="a2">
     <w:name w:val="No List"/>
     <w:uiPriority w:val="99"/>
     <w:semiHidden/>
     <w:unhideWhenUsed/>
   </w:style>
-  <w:style w:type="character" w:styleId="Platzhaltertext">
+  <w:style w:type="character" w:styleId="a3">
     <w:name w:val="Placeholder Text"/>
-    <w:basedOn w:val="Absatz-Standardschriftart"/>
+    <w:basedOn w:val="a0"/>
     <w:uiPriority w:val="99"/>
     <w:semiHidden/>
     <w:rPr>
@@ -6773,7 +6762,7 @@
   </w:style>
   <w:style w:type="character" w:customStyle="1" w:styleId="Formatvorlage58">
     <w:name w:val="Formatvorlage58"/>
-    <w:basedOn w:val="Absatz-Standardschriftart"/>
+    <w:basedOn w:val="a0"/>
     <w:uiPriority w:val="1"/>
     <w:rPr>
       <w:rFonts w:ascii="Arial" w:hAnsi="Arial"/>
@@ -7116,7 +7105,7 @@
 </file>
 
 <file path=customXml/itemProps2.xml><?xml version="1.0" encoding="utf-8"?>
-<ds:datastoreItem xmlns:ds="http://schemas.openxmlformats.org/officeDocument/2006/customXml" ds:itemID="{3CB58C98-FD1B-4420-A857-E41987244008}">
+<ds:datastoreItem xmlns:ds="http://schemas.openxmlformats.org/officeDocument/2006/customXml" ds:itemID="{E55CAC17-8406-46C6-882B-82DDF4CCA531}">
   <ds:schemaRefs>
     <ds:schemaRef ds:uri="http://schemas.openxmlformats.org/officeDocument/2006/bibliography"/>
   </ds:schemaRefs>

</xml_diff>

<commit_message>
bugs in the word generating
</commit_message>
<xml_diff>
--- a/template/BP 2004/BP2004_GMS_Halbjahr_Zeugnis_Foe.docx
+++ b/template/BP 2004/BP2004_GMS_Halbjahr_Zeugnis_Foe.docx
@@ -596,17 +596,75 @@
               </w:rPr>
               <w:fldChar w:fldCharType="begin">
                 <w:ffData>
+                  <w:name w:val="Text10"/>
+                  <w:enabled/>
+                  <w:calcOnExit w:val="0"/>
+                  <w:textInput>
+                    <w:type w:val="number"/>
+                    <w:maxLength w:val="2"/>
+                  </w:textInput>
+                </w:ffData>
+              </w:fldChar>
+            </w:r>
+            <w:r>
+              <w:rPr>
+                <w:rFonts w:ascii="Arial" w:hAnsi="Arial" w:cs="Arial"/>
+                <w:lang w:val="de-DE"/>
+              </w:rPr>
+              <w:instrText xml:space="preserve"> FORMTEXT </w:instrText>
+            </w:r>
+            <w:r>
+              <w:rPr>
+                <w:rFonts w:ascii="Arial" w:hAnsi="Arial" w:cs="Arial"/>
+                <w:lang w:val="de-DE"/>
+              </w:rPr>
+            </w:r>
+            <w:r>
+              <w:rPr>
+                <w:rFonts w:ascii="Arial" w:hAnsi="Arial" w:cs="Arial"/>
+                <w:lang w:val="de-DE"/>
+              </w:rPr>
+              <w:fldChar w:fldCharType="separate"/>
+            </w:r>
+            <w:r>
+              <w:rPr>
+                <w:rFonts w:ascii="Arial" w:hAnsi="Arial" w:cs="Arial"/>
+                <w:noProof/>
+                <w:lang w:val="de-DE"/>
+              </w:rPr>
+              <w:t>99</w:t>
+            </w:r>
+            <w:r>
+              <w:rPr>
+                <w:rFonts w:ascii="Arial" w:hAnsi="Arial" w:cs="Arial"/>
+                <w:lang w:val="de-DE"/>
+              </w:rPr>
+              <w:fldChar w:fldCharType="end"/>
+            </w:r>
+            <w:r>
+              <w:rPr>
+                <w:rFonts w:ascii="Arial" w:hAnsi="Arial" w:cs="Arial"/>
+                <w:lang w:val="de-DE"/>
+              </w:rPr>
+              <w:t>/20</w:t>
+            </w:r>
+            <w:r>
+              <w:rPr>
+                <w:rFonts w:ascii="Arial" w:hAnsi="Arial" w:cs="Arial"/>
+                <w:lang w:val="de-DE"/>
+              </w:rPr>
+              <w:fldChar w:fldCharType="begin">
+                <w:ffData>
                   <w:name w:val="Text11"/>
                   <w:enabled/>
                   <w:calcOnExit w:val="0"/>
                   <w:textInput>
-                    <w:default w:val="99"/>
+                    <w:type w:val="number"/>
                     <w:maxLength w:val="2"/>
                   </w:textInput>
                 </w:ffData>
               </w:fldChar>
             </w:r>
-            <w:bookmarkStart w:id="2" w:name="Text11"/>
             <w:r>
               <w:rPr>
                 <w:rFonts w:ascii="Arial" w:hAnsi="Arial" w:cs="Arial"/>
@@ -642,75 +700,6 @@
               </w:rPr>
               <w:fldChar w:fldCharType="end"/>
             </w:r>
-            <w:bookmarkEnd w:id="2"/>
-            <w:r>
-              <w:rPr>
-                <w:lang w:val="de-DE"/>
-              </w:rPr>
-              <w:t>/</w:t>
-            </w:r>
-            <w:r>
-              <w:rPr>
-                <w:rFonts w:ascii="Arial" w:hAnsi="Arial" w:cs="Arial"/>
-                <w:lang w:val="de-DE"/>
-              </w:rPr>
-              <w:t>20</w:t>
-            </w:r>
-            <w:r>
-              <w:rPr>
-                <w:rFonts w:ascii="Arial" w:hAnsi="Arial"/>
-                <w:lang w:val="de-DE"/>
-              </w:rPr>
-              <w:fldChar w:fldCharType="begin">
-                <w:ffData>
-                  <w:name w:val="Text5"/>
-                  <w:enabled/>
-                  <w:calcOnExit w:val="0"/>
-                  <w:textInput>
-                    <w:type w:val="number"/>
-                    <w:default w:val="99"/>
-                    <w:maxLength w:val="2"/>
-                  </w:textInput>
-                </w:ffData>
-              </w:fldChar>
-            </w:r>
-            <w:bookmarkStart w:id="3" w:name="Text5"/>
-            <w:r>
-              <w:rPr>
-                <w:rFonts w:ascii="Arial" w:hAnsi="Arial"/>
-                <w:lang w:val="de-DE"/>
-              </w:rPr>
-              <w:instrText xml:space="preserve"> FORMTEXT </w:instrText>
-            </w:r>
-            <w:r>
-              <w:rPr>
-                <w:rFonts w:ascii="Arial" w:hAnsi="Arial"/>
-                <w:lang w:val="de-DE"/>
-              </w:rPr>
-            </w:r>
-            <w:r>
-              <w:rPr>
-                <w:rFonts w:ascii="Arial" w:hAnsi="Arial"/>
-                <w:lang w:val="de-DE"/>
-              </w:rPr>
-              <w:fldChar w:fldCharType="separate"/>
-            </w:r>
-            <w:r>
-              <w:rPr>
-                <w:rFonts w:ascii="Arial" w:hAnsi="Arial"/>
-                <w:noProof/>
-                <w:lang w:val="de-DE"/>
-              </w:rPr>
-              <w:t>99</w:t>
-            </w:r>
-            <w:r>
-              <w:rPr>
-                <w:rFonts w:ascii="Arial" w:hAnsi="Arial"/>
-                <w:lang w:val="de-DE"/>
-              </w:rPr>
-              <w:fldChar w:fldCharType="end"/>
-            </w:r>
-            <w:bookmarkEnd w:id="3"/>
           </w:p>
         </w:tc>
         <w:tc>
@@ -815,7 +804,7 @@
                 </w:ffData>
               </w:fldChar>
             </w:r>
-            <w:bookmarkStart w:id="4" w:name="Text12"/>
+            <w:bookmarkStart w:id="2" w:name="Text12"/>
             <w:r>
               <w:rPr>
                 <w:rFonts w:ascii="Arial" w:hAnsi="Arial"/>
@@ -836,6 +825,7 @@
               </w:rPr>
               <w:fldChar w:fldCharType="separate"/>
             </w:r>
+            <w:bookmarkStart w:id="3" w:name="_GoBack"/>
             <w:r>
               <w:rPr>
                 <w:rFonts w:ascii="Arial" w:hAnsi="Arial"/>
@@ -844,6 +834,7 @@
               </w:rPr>
               <w:t>${name}</w:t>
             </w:r>
+            <w:bookmarkEnd w:id="3"/>
             <w:r>
               <w:rPr>
                 <w:rFonts w:ascii="Arial" w:hAnsi="Arial"/>
@@ -851,7 +842,7 @@
               </w:rPr>
               <w:fldChar w:fldCharType="end"/>
             </w:r>
-            <w:bookmarkEnd w:id="4"/>
+            <w:bookmarkEnd w:id="2"/>
           </w:p>
         </w:tc>
       </w:tr>
@@ -2430,7 +2421,7 @@
                 </w:ffData>
               </w:fldChar>
             </w:r>
-            <w:bookmarkStart w:id="5" w:name="Text16"/>
+            <w:bookmarkStart w:id="4" w:name="Text16"/>
             <w:r>
               <w:rPr>
                 <w:rStyle w:val="Formatvorlage21"/>
@@ -2476,7 +2467,7 @@
               </w:rPr>
               <w:fldChar w:fldCharType="end"/>
             </w:r>
-            <w:bookmarkEnd w:id="5"/>
+            <w:bookmarkEnd w:id="4"/>
             <w:r>
               <w:rPr>
                 <w:rStyle w:val="Formatvorlage21"/>
@@ -2566,27 +2557,7 @@
                 <w:lang w:val="de-DE"/>
               </w:rPr>
               <w:br/>
-              <w:t>${</w:t>
-            </w:r>
-            <w:proofErr w:type="spellStart"/>
-            <w:r>
-              <w:rPr>
-                <w:rStyle w:val="Formatvorlage67"/>
-                <w:sz w:val="20"/>
-                <w:szCs w:val="20"/>
-                <w:lang w:val="de-DE"/>
-              </w:rPr>
-              <w:t>comments_short</w:t>
-            </w:r>
-            <w:proofErr w:type="spellEnd"/>
-            <w:r>
-              <w:rPr>
-                <w:rStyle w:val="Formatvorlage67"/>
-                <w:sz w:val="20"/>
-                <w:szCs w:val="20"/>
-                <w:lang w:val="de-DE"/>
-              </w:rPr>
-              <w:t>}</w:t>
+              <w:t>${comments_short}</w:t>
             </w:r>
           </w:p>
         </w:tc>
@@ -2684,7 +2655,7 @@
                 </w:ffData>
               </w:fldChar>
             </w:r>
-            <w:bookmarkStart w:id="6" w:name="Text15"/>
+            <w:bookmarkStart w:id="5" w:name="Text15"/>
             <w:r>
               <w:rPr>
                 <w:rFonts w:ascii="Arial" w:hAnsi="Arial" w:cs="Arial"/>
@@ -2720,7 +2691,7 @@
               </w:rPr>
               <w:fldChar w:fldCharType="end"/>
             </w:r>
-            <w:bookmarkEnd w:id="6"/>
+            <w:bookmarkEnd w:id="5"/>
           </w:p>
         </w:tc>
         <w:tc>
@@ -6210,6 +6181,7 @@
     <w:rsid w:val="000F1E22"/>
     <w:rsid w:val="0063110C"/>
     <w:rsid w:val="00854F20"/>
+    <w:rsid w:val="00956779"/>
     <w:rsid w:val="009E6B17"/>
     <w:rsid w:val="00B877E7"/>
   </w:rsids>
@@ -7016,7 +6988,7 @@
 </file>
 
 <file path=customXml/itemProps2.xml><?xml version="1.0" encoding="utf-8"?>
-<ds:datastoreItem xmlns:ds="http://schemas.openxmlformats.org/officeDocument/2006/customXml" ds:itemID="{FF1EA920-DF89-4F06-8777-B53E359F4F02}">
+<ds:datastoreItem xmlns:ds="http://schemas.openxmlformats.org/officeDocument/2006/customXml" ds:itemID="{5ACE1ADF-D02A-4BEB-BA7B-F9F1ECF5323D}">
   <ds:schemaRefs>
     <ds:schemaRef ds:uri="http://schemas.openxmlformats.org/officeDocument/2006/bibliography"/>
   </ds:schemaRefs>

</xml_diff>

<commit_message>
BP 2004 GMS Halbjahreszeugnis der Förderschule
</commit_message>
<xml_diff>
--- a/template/BP 2004/BP2004_GMS_Halbjahr_Zeugnis_Foe.docx
+++ b/template/BP 2004/BP2004_GMS_Halbjahr_Zeugnis_Foe.docx
@@ -825,7 +825,6 @@
               </w:rPr>
               <w:fldChar w:fldCharType="separate"/>
             </w:r>
-            <w:bookmarkStart w:id="3" w:name="_GoBack"/>
             <w:r>
               <w:rPr>
                 <w:rFonts w:ascii="Arial" w:hAnsi="Arial"/>
@@ -834,7 +833,6 @@
               </w:rPr>
               <w:t>${name}</w:t>
             </w:r>
-            <w:bookmarkEnd w:id="3"/>
             <w:r>
               <w:rPr>
                 <w:rFonts w:ascii="Arial" w:hAnsi="Arial"/>
@@ -2342,7 +2340,62 @@
                 <w:szCs w:val="20"/>
                 <w:lang w:val="de-DE"/>
               </w:rPr>
+              <w:fldChar w:fldCharType="begin">
+                <w:ffData>
+                  <w:name w:val=""/>
+                  <w:enabled/>
+                  <w:calcOnExit w:val="0"/>
+                  <w:textInput>
+                    <w:default w:val="${ags}"/>
+                    <w:maxLength w:val="240"/>
+                  </w:textInput>
+                </w:ffData>
+              </w:fldChar>
+            </w:r>
+            <w:r>
+              <w:rPr>
+                <w:rFonts w:ascii="Arial" w:hAnsi="Arial"/>
+                <w:sz w:val="20"/>
+                <w:szCs w:val="20"/>
+                <w:lang w:val="de-DE"/>
+              </w:rPr>
+              <w:instrText xml:space="preserve"> FORMTEXT </w:instrText>
+            </w:r>
+            <w:r>
+              <w:rPr>
+                <w:rFonts w:ascii="Arial" w:hAnsi="Arial"/>
+                <w:sz w:val="20"/>
+                <w:szCs w:val="20"/>
+                <w:lang w:val="de-DE"/>
+              </w:rPr>
+            </w:r>
+            <w:r>
+              <w:rPr>
+                <w:rFonts w:ascii="Arial" w:hAnsi="Arial"/>
+                <w:sz w:val="20"/>
+                <w:szCs w:val="20"/>
+                <w:lang w:val="de-DE"/>
+              </w:rPr>
+              <w:fldChar w:fldCharType="separate"/>
+            </w:r>
+            <w:r>
+              <w:rPr>
+                <w:rFonts w:ascii="Arial" w:hAnsi="Arial"/>
+                <w:noProof/>
+                <w:sz w:val="20"/>
+                <w:szCs w:val="20"/>
+                <w:lang w:val="de-DE"/>
+              </w:rPr>
               <w:t>${ags}</w:t>
+            </w:r>
+            <w:r>
+              <w:rPr>
+                <w:rFonts w:ascii="Arial" w:hAnsi="Arial"/>
+                <w:sz w:val="20"/>
+                <w:szCs w:val="20"/>
+                <w:lang w:val="de-DE"/>
+              </w:rPr>
+              <w:fldChar w:fldCharType="end"/>
             </w:r>
           </w:p>
         </w:tc>
@@ -2421,7 +2474,7 @@
                 </w:ffData>
               </w:fldChar>
             </w:r>
-            <w:bookmarkStart w:id="4" w:name="Text16"/>
+            <w:bookmarkStart w:id="3" w:name="Text16"/>
             <w:r>
               <w:rPr>
                 <w:rStyle w:val="Formatvorlage21"/>
@@ -2467,7 +2520,7 @@
               </w:rPr>
               <w:fldChar w:fldCharType="end"/>
             </w:r>
-            <w:bookmarkEnd w:id="4"/>
+            <w:bookmarkEnd w:id="3"/>
             <w:r>
               <w:rPr>
                 <w:rStyle w:val="Formatvorlage21"/>
@@ -2507,19 +2560,10 @@
                     <w:sz w:val="20"/>
                     <w:szCs w:val="20"/>
                   </w:rPr>
-                  <w:t>Lernen</w:t>
+                  <w:t>Lernen.</w:t>
                 </w:r>
               </w:sdtContent>
             </w:sdt>
-            <w:r>
-              <w:rPr>
-                <w:rStyle w:val="Formatvorlage67"/>
-                <w:sz w:val="20"/>
-                <w:szCs w:val="20"/>
-                <w:lang w:val="de-DE"/>
-              </w:rPr>
-              <w:t>.</w:t>
-            </w:r>
           </w:p>
           <w:p>
             <w:pPr>
@@ -2557,7 +2601,72 @@
                 <w:lang w:val="de-DE"/>
               </w:rPr>
               <w:br/>
+            </w:r>
+            <w:r>
+              <w:rPr>
+                <w:rFonts w:ascii="Arial" w:hAnsi="Arial"/>
+                <w:sz w:val="20"/>
+                <w:szCs w:val="20"/>
+                <w:lang w:val="de-DE"/>
+              </w:rPr>
+              <w:fldChar w:fldCharType="begin">
+                <w:ffData>
+                  <w:name w:val=""/>
+                  <w:enabled/>
+                  <w:calcOnExit w:val="0"/>
+                  <w:textInput>
+                    <w:default w:val="${comments_short}"/>
+                    <w:maxLength w:val="320"/>
+                  </w:textInput>
+                </w:ffData>
+              </w:fldChar>
+            </w:r>
+            <w:r>
+              <w:rPr>
+                <w:rFonts w:ascii="Arial" w:hAnsi="Arial"/>
+                <w:sz w:val="20"/>
+                <w:szCs w:val="20"/>
+                <w:lang w:val="de-DE"/>
+              </w:rPr>
+              <w:instrText xml:space="preserve"> FORMTEXT </w:instrText>
+            </w:r>
+            <w:r>
+              <w:rPr>
+                <w:rFonts w:ascii="Arial" w:hAnsi="Arial"/>
+                <w:sz w:val="20"/>
+                <w:szCs w:val="20"/>
+                <w:lang w:val="de-DE"/>
+              </w:rPr>
+            </w:r>
+            <w:r>
+              <w:rPr>
+                <w:rFonts w:ascii="Arial" w:hAnsi="Arial"/>
+                <w:sz w:val="20"/>
+                <w:szCs w:val="20"/>
+                <w:lang w:val="de-DE"/>
+              </w:rPr>
+              <w:fldChar w:fldCharType="separate"/>
+            </w:r>
+            <w:bookmarkStart w:id="4" w:name="_GoBack"/>
+            <w:bookmarkEnd w:id="4"/>
+            <w:r>
+              <w:rPr>
+                <w:rFonts w:ascii="Arial" w:hAnsi="Arial"/>
+                <w:noProof/>
+                <w:sz w:val="20"/>
+                <w:szCs w:val="20"/>
+                <w:lang w:val="de-DE"/>
+              </w:rPr>
               <w:t>${comments_short}</w:t>
+            </w:r>
+            <w:r>
+              <w:rPr>
+                <w:rFonts w:ascii="Arial" w:hAnsi="Arial"/>
+                <w:sz w:val="20"/>
+                <w:szCs w:val="20"/>
+                <w:lang w:val="de-DE"/>
+              </w:rPr>
+              <w:fldChar w:fldCharType="end"/>
             </w:r>
           </w:p>
         </w:tc>
@@ -6181,6 +6290,7 @@
     <w:rsid w:val="000F1E22"/>
     <w:rsid w:val="0063110C"/>
     <w:rsid w:val="00854F20"/>
+    <w:rsid w:val="008B4674"/>
     <w:rsid w:val="00956779"/>
     <w:rsid w:val="009E6B17"/>
     <w:rsid w:val="00B877E7"/>
@@ -6988,7 +7098,7 @@
 </file>
 
 <file path=customXml/itemProps2.xml><?xml version="1.0" encoding="utf-8"?>
-<ds:datastoreItem xmlns:ds="http://schemas.openxmlformats.org/officeDocument/2006/customXml" ds:itemID="{5ACE1ADF-D02A-4BEB-BA7B-F9F1ECF5323D}">
+<ds:datastoreItem xmlns:ds="http://schemas.openxmlformats.org/officeDocument/2006/customXml" ds:itemID="{32F9F921-E683-489B-A426-B551F090FA13}">
   <ds:schemaRefs>
     <ds:schemaRef ds:uri="http://schemas.openxmlformats.org/officeDocument/2006/bibliography"/>
   </ds:schemaRefs>

</xml_diff>

<commit_message>
admin should not be allowed to delete subjects which come from the system/intallation
</commit_message>
<xml_diff>
--- a/template/BP 2004/BP2004_GMS_Halbjahr_Zeugnis_Foe.docx
+++ b/template/BP 2004/BP2004_GMS_Halbjahr_Zeugnis_Foe.docx
@@ -1689,8 +1689,6 @@
             <w:rPr>
               <w:rStyle w:val="Formatvorlage70"/>
               <w:rFonts w:cs="Arial"/>
-              <w:sz w:val="16"/>
-              <w:szCs w:val="16"/>
             </w:rPr>
             <w:id w:val="2114779097"/>
             <w:placeholder>
@@ -1730,8 +1728,6 @@
                 <w:pPr>
                   <w:rPr>
                     <w:rFonts w:ascii="Arial" w:hAnsi="Arial" w:cs="Arial"/>
-                    <w:sz w:val="16"/>
-                    <w:szCs w:val="16"/>
                     <w:lang w:val="de-DE"/>
                   </w:rPr>
                 </w:pPr>
@@ -1739,8 +1735,6 @@
                   <w:rPr>
                     <w:rStyle w:val="Formatvorlage70"/>
                     <w:rFonts w:cs="Arial"/>
-                    <w:sz w:val="16"/>
-                    <w:szCs w:val="16"/>
                   </w:rPr>
                   <w:t>sgt</w:t>
                 </w:r>
@@ -2647,8 +2641,6 @@
               </w:rPr>
               <w:fldChar w:fldCharType="separate"/>
             </w:r>
-            <w:bookmarkStart w:id="4" w:name="_GoBack"/>
-            <w:bookmarkEnd w:id="4"/>
             <w:r>
               <w:rPr>
                 <w:rFonts w:ascii="Arial" w:hAnsi="Arial"/>
@@ -2764,7 +2756,7 @@
                 </w:ffData>
               </w:fldChar>
             </w:r>
-            <w:bookmarkStart w:id="5" w:name="Text15"/>
+            <w:bookmarkStart w:id="4" w:name="Text15"/>
             <w:r>
               <w:rPr>
                 <w:rFonts w:ascii="Arial" w:hAnsi="Arial" w:cs="Arial"/>
@@ -2800,7 +2792,7 @@
               </w:rPr>
               <w:fldChar w:fldCharType="end"/>
             </w:r>
-            <w:bookmarkEnd w:id="5"/>
+            <w:bookmarkEnd w:id="4"/>
           </w:p>
         </w:tc>
         <w:tc>
@@ -6287,6 +6279,7 @@
   </w:compat>
   <w:rsids>
     <w:rsidRoot w:val="000F1E22"/>
+    <w:rsid w:val="000A086C"/>
     <w:rsid w:val="000F1E22"/>
     <w:rsid w:val="0063110C"/>
     <w:rsid w:val="00854F20"/>
@@ -7098,7 +7091,7 @@
 </file>
 
 <file path=customXml/itemProps2.xml><?xml version="1.0" encoding="utf-8"?>
-<ds:datastoreItem xmlns:ds="http://schemas.openxmlformats.org/officeDocument/2006/customXml" ds:itemID="{32F9F921-E683-489B-A426-B551F090FA13}">
+<ds:datastoreItem xmlns:ds="http://schemas.openxmlformats.org/officeDocument/2006/customXml" ds:itemID="{460E50E1-AEA2-4EBE-A3C3-040F477E30A9}">
   <ds:schemaRefs>
     <ds:schemaRef ds:uri="http://schemas.openxmlformats.org/officeDocument/2006/bibliography"/>
   </ds:schemaRefs>

</xml_diff>